<commit_message>
The End of Phase 2
</commit_message>
<xml_diff>
--- a/JFileManager Class Diagram.docx
+++ b/JFileManager Class Diagram.docx
@@ -565,12 +565,11 @@
           <w:bCs/>
           <w:sz w:val="26"/>
           <w:szCs w:val="26"/>
-          <w:rtl/>
         </w:rPr>
       </w:pPr>
       <w:r>
         <w:rPr>
-          <w:rFonts w:ascii="IRANSans" w:hAnsi="IRANSans" w:cs="IRANSans" w:hint="cs"/>
+          <w:rFonts w:ascii="IRANSans" w:hAnsi="IRANSans" w:cs="IRANSans"/>
           <w:b/>
           <w:bCs/>
           <w:noProof/>
@@ -579,10 +578,10 @@
         </w:rPr>
         <w:lastRenderedPageBreak/>
         <w:drawing>
-          <wp:inline distT="0" distB="0" distL="0" distR="0" wp14:anchorId="37B47439" wp14:editId="20DB9224">
-            <wp:extent cx="5898391" cy="3002540"/>
-            <wp:effectExtent l="0" t="0" r="7620" b="7620"/>
-            <wp:docPr id="5" name="Picture 5"/>
+          <wp:inline distT="0" distB="0" distL="0" distR="0" wp14:anchorId="54C79FA5" wp14:editId="1CD09332">
+            <wp:extent cx="6668078" cy="4442845"/>
+            <wp:effectExtent l="0" t="0" r="0" b="0"/>
+            <wp:docPr id="11" name="Picture 11"/>
             <wp:cNvGraphicFramePr>
               <a:graphicFrameLocks xmlns:a="http://schemas.openxmlformats.org/drawingml/2006/main" noChangeAspect="1"/>
             </wp:cNvGraphicFramePr>
@@ -590,7 +589,7 @@
               <a:graphicData uri="http://schemas.openxmlformats.org/drawingml/2006/picture">
                 <pic:pic xmlns:pic="http://schemas.openxmlformats.org/drawingml/2006/picture">
                   <pic:nvPicPr>
-                    <pic:cNvPr id="5" name="9806DE2.tmp"/>
+                    <pic:cNvPr id="11" name="980F58E.tmp"/>
                     <pic:cNvPicPr/>
                   </pic:nvPicPr>
                   <pic:blipFill>
@@ -608,7 +607,7 @@
                   <pic:spPr>
                     <a:xfrm>
                       <a:off x="0" y="0"/>
-                      <a:ext cx="5898391" cy="3002540"/>
+                      <a:ext cx="6668078" cy="4442845"/>
                     </a:xfrm>
                     <a:prstGeom prst="rect">
                       <a:avLst/>
@@ -642,6 +641,7 @@
           <w:sz w:val="26"/>
           <w:szCs w:val="26"/>
         </w:rPr>
+        <w:lastRenderedPageBreak/>
         <w:drawing>
           <wp:inline distT="0" distB="0" distL="0" distR="0" wp14:anchorId="228223FB" wp14:editId="75AB10CC">
             <wp:extent cx="7140559" cy="2537680"/>
@@ -706,7 +706,6 @@
           <w:sz w:val="26"/>
           <w:szCs w:val="26"/>
         </w:rPr>
-        <w:lastRenderedPageBreak/>
         <w:drawing>
           <wp:inline distT="0" distB="0" distL="0" distR="0" wp14:anchorId="3EB0604A" wp14:editId="0F6ACC3B">
             <wp:extent cx="6607113" cy="2842506"/>
@@ -771,6 +770,7 @@
           <w:sz w:val="26"/>
           <w:szCs w:val="26"/>
         </w:rPr>
+        <w:lastRenderedPageBreak/>
         <w:drawing>
           <wp:inline distT="0" distB="0" distL="0" distR="0" wp14:anchorId="0F29A2A4" wp14:editId="4B5131B0">
             <wp:extent cx="6866215" cy="2796782"/>
@@ -834,7 +834,6 @@
           <w:sz w:val="26"/>
           <w:szCs w:val="26"/>
         </w:rPr>
-        <w:lastRenderedPageBreak/>
         <w:drawing>
           <wp:inline distT="0" distB="0" distL="0" distR="0" wp14:anchorId="04EC0B0D" wp14:editId="6E70AA97">
             <wp:extent cx="6104149" cy="2758679"/>
@@ -882,14 +881,131 @@
       <w:pPr>
         <w:jc w:val="center"/>
         <w:rPr>
+          <w:rFonts w:ascii="IRANSans" w:hAnsi="IRANSans" w:cs="IRANSans"/>
+          <w:b/>
+          <w:bCs/>
+          <w:sz w:val="26"/>
+          <w:szCs w:val="26"/>
+          <w:rtl/>
+        </w:rPr>
+      </w:pPr>
+      <w:r>
+        <w:rPr>
+          <w:rFonts w:ascii="IRANSans" w:hAnsi="IRANSans" w:cs="IRANSans"/>
+          <w:b/>
+          <w:bCs/>
+          <w:noProof/>
+          <w:sz w:val="26"/>
+          <w:szCs w:val="26"/>
+        </w:rPr>
+        <w:lastRenderedPageBreak/>
+        <w:drawing>
+          <wp:inline distT="0" distB="0" distL="0" distR="0" wp14:anchorId="5272985B" wp14:editId="23308D28">
+            <wp:extent cx="7239627" cy="1943268"/>
+            <wp:effectExtent l="0" t="0" r="0" b="0"/>
+            <wp:docPr id="12" name="Picture 12"/>
+            <wp:cNvGraphicFramePr>
+              <a:graphicFrameLocks xmlns:a="http://schemas.openxmlformats.org/drawingml/2006/main" noChangeAspect="1"/>
+            </wp:cNvGraphicFramePr>
+            <a:graphic xmlns:a="http://schemas.openxmlformats.org/drawingml/2006/main">
+              <a:graphicData uri="http://schemas.openxmlformats.org/drawingml/2006/picture">
+                <pic:pic xmlns:pic="http://schemas.openxmlformats.org/drawingml/2006/picture">
+                  <pic:nvPicPr>
+                    <pic:cNvPr id="12" name="98016BE.tmp"/>
+                    <pic:cNvPicPr/>
+                  </pic:nvPicPr>
+                  <pic:blipFill>
+                    <a:blip r:embed="rId12">
+                      <a:extLst>
+                        <a:ext uri="{28A0092B-C50C-407E-A947-70E740481C1C}">
+                          <a14:useLocalDpi xmlns:a14="http://schemas.microsoft.com/office/drawing/2010/main" val="0"/>
+                        </a:ext>
+                      </a:extLst>
+                    </a:blip>
+                    <a:stretch>
+                      <a:fillRect/>
+                    </a:stretch>
+                  </pic:blipFill>
+                  <pic:spPr>
+                    <a:xfrm>
+                      <a:off x="0" y="0"/>
+                      <a:ext cx="7239627" cy="1943268"/>
+                    </a:xfrm>
+                    <a:prstGeom prst="rect">
+                      <a:avLst/>
+                    </a:prstGeom>
+                  </pic:spPr>
+                </pic:pic>
+              </a:graphicData>
+            </a:graphic>
+          </wp:inline>
+        </w:drawing>
+      </w:r>
+    </w:p>
+    <w:p>
+      <w:pPr>
+        <w:jc w:val="center"/>
+        <w:rPr>
           <w:rFonts w:ascii="IRANSans" w:hAnsi="IRANSans" w:cs="IRANSans" w:hint="cs"/>
           <w:b/>
           <w:bCs/>
           <w:sz w:val="26"/>
           <w:szCs w:val="26"/>
+          <w:rtl/>
         </w:rPr>
       </w:pPr>
       <w:bookmarkStart w:id="0" w:name="_GoBack"/>
+      <w:r>
+        <w:rPr>
+          <w:rFonts w:ascii="IRANSans" w:hAnsi="IRANSans" w:cs="IRANSans" w:hint="cs"/>
+          <w:b/>
+          <w:bCs/>
+          <w:noProof/>
+          <w:sz w:val="26"/>
+          <w:szCs w:val="26"/>
+        </w:rPr>
+        <w:drawing>
+          <wp:inline distT="0" distB="0" distL="0" distR="0" wp14:anchorId="210158E7" wp14:editId="43420B17">
+            <wp:extent cx="5509260" cy="3844011"/>
+            <wp:effectExtent l="0" t="0" r="0" b="4445"/>
+            <wp:docPr id="13" name="Picture 13"/>
+            <wp:cNvGraphicFramePr>
+              <a:graphicFrameLocks xmlns:a="http://schemas.openxmlformats.org/drawingml/2006/main" noChangeAspect="1"/>
+            </wp:cNvGraphicFramePr>
+            <a:graphic xmlns:a="http://schemas.openxmlformats.org/drawingml/2006/main">
+              <a:graphicData uri="http://schemas.openxmlformats.org/drawingml/2006/picture">
+                <pic:pic xmlns:pic="http://schemas.openxmlformats.org/drawingml/2006/picture">
+                  <pic:nvPicPr>
+                    <pic:cNvPr id="13" name="98038F7.tmp"/>
+                    <pic:cNvPicPr/>
+                  </pic:nvPicPr>
+                  <pic:blipFill>
+                    <a:blip r:embed="rId13">
+                      <a:extLst>
+                        <a:ext uri="{28A0092B-C50C-407E-A947-70E740481C1C}">
+                          <a14:useLocalDpi xmlns:a14="http://schemas.microsoft.com/office/drawing/2010/main" val="0"/>
+                        </a:ext>
+                      </a:extLst>
+                    </a:blip>
+                    <a:stretch>
+                      <a:fillRect/>
+                    </a:stretch>
+                  </pic:blipFill>
+                  <pic:spPr>
+                    <a:xfrm>
+                      <a:off x="0" y="0"/>
+                      <a:ext cx="5523464" cy="3853922"/>
+                    </a:xfrm>
+                    <a:prstGeom prst="rect">
+                      <a:avLst/>
+                    </a:prstGeom>
+                  </pic:spPr>
+                </pic:pic>
+              </a:graphicData>
+            </a:graphic>
+          </wp:inline>
+        </w:drawing>
+      </w:r>
       <w:bookmarkEnd w:id="0"/>
     </w:p>
     <w:sectPr>

</xml_diff>